<commit_message>
Updated the Assignment-Part-II.docx with answers
</commit_message>
<xml_diff>
--- a/Assignment-Part-II.docx
+++ b/Assignment-Part-II.docx
@@ -53,6 +53,37 @@
     <w:p>
       <w:pPr>
         <w:rPr>
+          <w:sz w:val="24"/>
+          <w:szCs w:val="24"/>
+        </w:rPr>
+      </w:pPr>
+      <w:r>
+        <w:rPr>
+          <w:sz w:val="24"/>
+          <w:szCs w:val="24"/>
+        </w:rPr>
+        <w:t xml:space="preserve">What is the optimal value of alpha for ridge and lasso regression? What will be the changes in the model if you choose </w:t>
+      </w:r>
+      <w:proofErr w:type="gramStart"/>
+      <w:r>
+        <w:rPr>
+          <w:sz w:val="24"/>
+          <w:szCs w:val="24"/>
+        </w:rPr>
+        <w:t>double</w:t>
+      </w:r>
+      <w:proofErr w:type="gramEnd"/>
+      <w:r>
+        <w:rPr>
+          <w:sz w:val="24"/>
+          <w:szCs w:val="24"/>
+        </w:rPr>
+        <w:t xml:space="preserve"> the value of alpha for both ridge and lasso? What will be the most important predictor variables after the change is implemented?</w:t>
+      </w:r>
+    </w:p>
+    <w:p>
+      <w:pPr>
+        <w:rPr>
           <w:b/>
           <w:bCs/>
           <w:sz w:val="24"/>
@@ -66,19 +97,75 @@
           <w:sz w:val="24"/>
           <w:szCs w:val="24"/>
         </w:rPr>
-        <w:t xml:space="preserve">What is the optimal value of alpha for ridge and lasso regression? What will be the changes in the model if you choose </w:t>
-      </w:r>
-      <w:proofErr w:type="gramStart"/>
-      <w:r>
+        <w:t>Answer-</w:t>
+      </w:r>
+    </w:p>
+    <w:p>
+      <w:pPr>
+        <w:pStyle w:val="ListParagraph"/>
+        <w:numPr>
+          <w:ilvl w:val="0"/>
+          <w:numId w:val="1"/>
+        </w:numPr>
+        <w:rPr>
+          <w:sz w:val="24"/>
+          <w:szCs w:val="24"/>
+        </w:rPr>
+      </w:pPr>
+      <w:r>
+        <w:rPr>
+          <w:sz w:val="24"/>
+          <w:szCs w:val="24"/>
+        </w:rPr>
+        <w:t>Optimal value of alpha for Ridge model = 10</w:t>
+      </w:r>
+    </w:p>
+    <w:p>
+      <w:pPr>
+        <w:pStyle w:val="ListParagraph"/>
+        <w:numPr>
+          <w:ilvl w:val="0"/>
+          <w:numId w:val="1"/>
+        </w:numPr>
+        <w:rPr>
+          <w:sz w:val="24"/>
+          <w:szCs w:val="24"/>
+        </w:rPr>
+      </w:pPr>
+      <w:r>
+        <w:rPr>
+          <w:sz w:val="24"/>
+          <w:szCs w:val="24"/>
+        </w:rPr>
+        <w:t>Optimal value of alpha for Lasso model = 0.001</w:t>
+      </w:r>
+    </w:p>
+    <w:p>
+      <w:pPr>
+        <w:ind w:left="360"/>
+        <w:rPr>
+          <w:sz w:val="24"/>
+          <w:szCs w:val="24"/>
+        </w:rPr>
+      </w:pPr>
+      <w:r>
+        <w:rPr>
+          <w:sz w:val="24"/>
+          <w:szCs w:val="24"/>
+        </w:rPr>
+        <w:t>Below are the changes in the model if we double the value of alpha for Ridge and Lasso regression-</w:t>
+      </w:r>
+    </w:p>
+    <w:p>
+      <w:pPr>
+        <w:ind w:left="360"/>
         <w:rPr>
           <w:b/>
           <w:bCs/>
           <w:sz w:val="24"/>
           <w:szCs w:val="24"/>
         </w:rPr>
-        <w:t>double</w:t>
-      </w:r>
-      <w:proofErr w:type="gramEnd"/>
+      </w:pPr>
       <w:r>
         <w:rPr>
           <w:b/>
@@ -86,11 +173,52 @@
           <w:sz w:val="24"/>
           <w:szCs w:val="24"/>
         </w:rPr>
-        <w:t xml:space="preserve"> the value of alpha for both ridge and lasso? What will be the most important predictor variables after the change is implemented?</w:t>
-      </w:r>
-    </w:p>
-    <w:p>
-      <w:pPr>
+        <w:t>Changes in Ridge-</w:t>
+      </w:r>
+    </w:p>
+    <w:p>
+      <w:pPr>
+        <w:pStyle w:val="ListParagraph"/>
+        <w:numPr>
+          <w:ilvl w:val="0"/>
+          <w:numId w:val="2"/>
+        </w:numPr>
+        <w:rPr>
+          <w:sz w:val="24"/>
+          <w:szCs w:val="24"/>
+        </w:rPr>
+      </w:pPr>
+      <w:r>
+        <w:rPr>
+          <w:sz w:val="24"/>
+          <w:szCs w:val="24"/>
+        </w:rPr>
+        <w:t>R2 score for the training set saw a slight decrease from 0.94 to 0.93.</w:t>
+      </w:r>
+    </w:p>
+    <w:p>
+      <w:pPr>
+        <w:pStyle w:val="ListParagraph"/>
+        <w:numPr>
+          <w:ilvl w:val="0"/>
+          <w:numId w:val="2"/>
+        </w:numPr>
+        <w:rPr>
+          <w:sz w:val="24"/>
+          <w:szCs w:val="24"/>
+        </w:rPr>
+      </w:pPr>
+      <w:r>
+        <w:rPr>
+          <w:sz w:val="24"/>
+          <w:szCs w:val="24"/>
+        </w:rPr>
+        <w:t>The R 2 score for the test set remained constant at 0.93.</w:t>
+      </w:r>
+    </w:p>
+    <w:p>
+      <w:pPr>
+        <w:ind w:left="360"/>
         <w:rPr>
           <w:b/>
           <w:bCs/>
@@ -105,74 +233,330 @@
           <w:sz w:val="24"/>
           <w:szCs w:val="24"/>
         </w:rPr>
-        <w:t>Answer-</w:t>
-      </w:r>
-    </w:p>
-    <w:p>
-      <w:pPr>
-        <w:rPr>
-          <w:sz w:val="24"/>
-          <w:szCs w:val="24"/>
-        </w:rPr>
-      </w:pPr>
-    </w:p>
-    <w:p>
-      <w:pPr>
+        <w:t>Changes in Lasso</w:t>
+      </w:r>
+      <w:r>
         <w:rPr>
           <w:b/>
           <w:bCs/>
           <w:sz w:val="24"/>
           <w:szCs w:val="24"/>
         </w:rPr>
-      </w:pPr>
-      <w:r>
+        <w:t>-</w:t>
+      </w:r>
+    </w:p>
+    <w:p>
+      <w:pPr>
+        <w:pStyle w:val="ListParagraph"/>
+        <w:numPr>
+          <w:ilvl w:val="0"/>
+          <w:numId w:val="3"/>
+        </w:numPr>
+        <w:rPr>
+          <w:sz w:val="24"/>
+          <w:szCs w:val="24"/>
+        </w:rPr>
+      </w:pPr>
+      <w:r>
+        <w:rPr>
+          <w:sz w:val="24"/>
+          <w:szCs w:val="24"/>
+        </w:rPr>
+        <w:t>R2 score for the training set saw a slight decrease from 0.92 to 0.91.</w:t>
+      </w:r>
+    </w:p>
+    <w:p>
+      <w:pPr>
+        <w:pStyle w:val="ListParagraph"/>
+        <w:numPr>
+          <w:ilvl w:val="0"/>
+          <w:numId w:val="3"/>
+        </w:numPr>
+        <w:rPr>
+          <w:sz w:val="24"/>
+          <w:szCs w:val="24"/>
+        </w:rPr>
+      </w:pPr>
+      <w:r>
+        <w:rPr>
+          <w:sz w:val="24"/>
+          <w:szCs w:val="24"/>
+        </w:rPr>
+        <w:t>The R2 score for the test set saw a slight decrease from 0.93 to 0.91.</w:t>
+      </w:r>
+    </w:p>
+    <w:p>
+      <w:pPr>
+        <w:ind w:left="360"/>
         <w:rPr>
           <w:b/>
           <w:bCs/>
           <w:sz w:val="24"/>
           <w:szCs w:val="24"/>
         </w:rPr>
-        <w:t>Question 3</w:t>
-      </w:r>
-    </w:p>
-    <w:p>
-      <w:pPr>
+      </w:pPr>
+      <w:r>
         <w:rPr>
           <w:b/>
           <w:bCs/>
           <w:sz w:val="24"/>
           <w:szCs w:val="24"/>
         </w:rPr>
-      </w:pPr>
-      <w:r>
+        <w:t>Most important predictor variables after the change implemented-</w:t>
+      </w:r>
+    </w:p>
+    <w:p>
+      <w:pPr>
+        <w:numPr>
+          <w:ilvl w:val="0"/>
+          <w:numId w:val="4"/>
+        </w:numPr>
+        <w:shd w:val="clear" w:color="auto" w:fill="FFFFFF"/>
+        <w:spacing w:before="100" w:beforeAutospacing="1" w:after="100" w:afterAutospacing="1" w:line="240" w:lineRule="auto"/>
+        <w:rPr>
+          <w:rFonts w:ascii="Helvetica" w:eastAsia="Times New Roman" w:hAnsi="Helvetica" w:cs="Helvetica"/>
+          <w:color w:val="000000"/>
+          <w:sz w:val="21"/>
+          <w:szCs w:val="21"/>
+        </w:rPr>
+      </w:pPr>
+      <w:proofErr w:type="spellStart"/>
+      <w:r>
+        <w:rPr>
+          <w:rFonts w:ascii="Helvetica" w:eastAsia="Times New Roman" w:hAnsi="Helvetica" w:cs="Helvetica"/>
+          <w:color w:val="000000"/>
+          <w:sz w:val="21"/>
+          <w:szCs w:val="21"/>
+        </w:rPr>
+        <w:t>GrLivArea</w:t>
+      </w:r>
+      <w:proofErr w:type="spellEnd"/>
+    </w:p>
+    <w:p>
+      <w:pPr>
+        <w:pStyle w:val="ListParagraph"/>
+        <w:numPr>
+          <w:ilvl w:val="0"/>
+          <w:numId w:val="4"/>
+        </w:numPr>
+        <w:rPr>
+          <w:sz w:val="24"/>
+          <w:szCs w:val="24"/>
+        </w:rPr>
+      </w:pPr>
+      <w:r>
+        <w:rPr>
+          <w:sz w:val="24"/>
+          <w:szCs w:val="24"/>
+        </w:rPr>
+        <w:t>OverallQual_8</w:t>
+      </w:r>
+    </w:p>
+    <w:p>
+      <w:pPr>
+        <w:pStyle w:val="ListParagraph"/>
+        <w:numPr>
+          <w:ilvl w:val="0"/>
+          <w:numId w:val="4"/>
+        </w:numPr>
+        <w:rPr>
+          <w:sz w:val="24"/>
+          <w:szCs w:val="24"/>
+        </w:rPr>
+      </w:pPr>
+      <w:r>
+        <w:rPr>
+          <w:sz w:val="24"/>
+          <w:szCs w:val="24"/>
+        </w:rPr>
+        <w:t>OverallQual_9</w:t>
+      </w:r>
+    </w:p>
+    <w:p>
+      <w:pPr>
+        <w:pStyle w:val="ListParagraph"/>
+        <w:numPr>
+          <w:ilvl w:val="0"/>
+          <w:numId w:val="4"/>
+        </w:numPr>
+        <w:rPr>
+          <w:sz w:val="24"/>
+          <w:szCs w:val="24"/>
+        </w:rPr>
+      </w:pPr>
+      <w:proofErr w:type="spellStart"/>
+      <w:r>
+        <w:rPr>
+          <w:sz w:val="24"/>
+          <w:szCs w:val="24"/>
+        </w:rPr>
+        <w:t>Functional_Typ</w:t>
+      </w:r>
+      <w:proofErr w:type="spellEnd"/>
+    </w:p>
+    <w:p>
+      <w:pPr>
+        <w:pStyle w:val="ListParagraph"/>
+        <w:numPr>
+          <w:ilvl w:val="0"/>
+          <w:numId w:val="4"/>
+        </w:numPr>
+        <w:rPr>
+          <w:sz w:val="24"/>
+          <w:szCs w:val="24"/>
+        </w:rPr>
+      </w:pPr>
+      <w:proofErr w:type="spellStart"/>
+      <w:r>
+        <w:rPr>
+          <w:sz w:val="24"/>
+          <w:szCs w:val="24"/>
+        </w:rPr>
+        <w:t>Neighborhood_Crawfor</w:t>
+      </w:r>
+      <w:proofErr w:type="spellEnd"/>
+    </w:p>
+    <w:p>
+      <w:pPr>
+        <w:pStyle w:val="ListParagraph"/>
+        <w:numPr>
+          <w:ilvl w:val="0"/>
+          <w:numId w:val="4"/>
+        </w:numPr>
+        <w:rPr>
+          <w:sz w:val="24"/>
+          <w:szCs w:val="24"/>
+        </w:rPr>
+      </w:pPr>
+      <w:r>
+        <w:rPr>
+          <w:sz w:val="24"/>
+          <w:szCs w:val="24"/>
+        </w:rPr>
+        <w:t>Exterior1st_BrkFace</w:t>
+      </w:r>
+    </w:p>
+    <w:p>
+      <w:pPr>
+        <w:pStyle w:val="ListParagraph"/>
+        <w:numPr>
+          <w:ilvl w:val="0"/>
+          <w:numId w:val="4"/>
+        </w:numPr>
+        <w:rPr>
+          <w:sz w:val="24"/>
+          <w:szCs w:val="24"/>
+        </w:rPr>
+      </w:pPr>
+      <w:proofErr w:type="spellStart"/>
+      <w:r>
+        <w:rPr>
+          <w:sz w:val="24"/>
+          <w:szCs w:val="24"/>
+        </w:rPr>
+        <w:t>TotalBsmtSF</w:t>
+      </w:r>
+      <w:proofErr w:type="spellEnd"/>
+    </w:p>
+    <w:p>
+      <w:pPr>
+        <w:pStyle w:val="ListParagraph"/>
+        <w:numPr>
+          <w:ilvl w:val="0"/>
+          <w:numId w:val="4"/>
+        </w:numPr>
+        <w:rPr>
+          <w:sz w:val="24"/>
+          <w:szCs w:val="24"/>
+        </w:rPr>
+      </w:pPr>
+      <w:proofErr w:type="spellStart"/>
+      <w:r>
+        <w:rPr>
+          <w:sz w:val="24"/>
+          <w:szCs w:val="24"/>
+        </w:rPr>
+        <w:t>CentralAir_Y</w:t>
+      </w:r>
+      <w:proofErr w:type="spellEnd"/>
+    </w:p>
+    <w:p>
+      <w:pPr>
+        <w:rPr>
+          <w:sz w:val="24"/>
+          <w:szCs w:val="24"/>
+        </w:rPr>
+      </w:pPr>
+      <w:r>
+        <w:rPr>
+          <w:sz w:val="24"/>
+          <w:szCs w:val="24"/>
+        </w:rPr>
+        <w:t xml:space="preserve">The above answers come on the basis of whatever coding have done in </w:t>
+      </w:r>
+      <w:proofErr w:type="spellStart"/>
+      <w:r>
+        <w:rPr>
+          <w:sz w:val="24"/>
+          <w:szCs w:val="24"/>
+        </w:rPr>
+        <w:t>jupyter</w:t>
+      </w:r>
+      <w:proofErr w:type="spellEnd"/>
+      <w:r>
+        <w:rPr>
+          <w:sz w:val="24"/>
+          <w:szCs w:val="24"/>
+        </w:rPr>
+        <w:t xml:space="preserve"> </w:t>
+      </w:r>
+      <w:proofErr w:type="gramStart"/>
+      <w:r>
+        <w:rPr>
+          <w:sz w:val="24"/>
+          <w:szCs w:val="24"/>
+        </w:rPr>
+        <w:t>notebook</w:t>
+      </w:r>
+      <w:proofErr w:type="gramEnd"/>
+    </w:p>
+    <w:p>
+      <w:pPr>
+        <w:rPr>
+          <w:sz w:val="24"/>
+          <w:szCs w:val="24"/>
+        </w:rPr>
+      </w:pPr>
+    </w:p>
+    <w:p>
+      <w:pPr>
         <w:rPr>
           <w:b/>
           <w:bCs/>
           <w:sz w:val="24"/>
           <w:szCs w:val="24"/>
         </w:rPr>
-        <w:t xml:space="preserve">After building the model, you </w:t>
-      </w:r>
-      <w:proofErr w:type="spellStart"/>
-      <w:r>
+      </w:pPr>
+    </w:p>
+    <w:p>
+      <w:pPr>
         <w:rPr>
           <w:b/>
           <w:bCs/>
           <w:sz w:val="24"/>
           <w:szCs w:val="24"/>
         </w:rPr>
-        <w:t>realised</w:t>
-      </w:r>
-      <w:proofErr w:type="spellEnd"/>
-      <w:r>
+      </w:pPr>
+    </w:p>
+    <w:p>
+      <w:pPr>
         <w:rPr>
           <w:b/>
           <w:bCs/>
           <w:sz w:val="24"/>
           <w:szCs w:val="24"/>
         </w:rPr>
-        <w:t xml:space="preserve"> that the five most important predictor variables in the lasso model are not available in the incoming data. You will now have to create another model excluding the five most important predictor variables. Which are the five most important predictor variables now?</w:t>
-      </w:r>
+      </w:pPr>
     </w:p>
     <w:p>
       <w:pPr>
@@ -190,7 +574,39 @@
           <w:sz w:val="24"/>
           <w:szCs w:val="24"/>
         </w:rPr>
-        <w:t>Answer-</w:t>
+        <w:lastRenderedPageBreak/>
+        <w:t>Question 2</w:t>
+      </w:r>
+    </w:p>
+    <w:p>
+      <w:pPr>
+        <w:rPr>
+          <w:sz w:val="24"/>
+          <w:szCs w:val="24"/>
+        </w:rPr>
+      </w:pPr>
+      <w:r>
+        <w:rPr>
+          <w:sz w:val="24"/>
+          <w:szCs w:val="24"/>
+        </w:rPr>
+        <w:t xml:space="preserve">You have determined the optimal value of lambda for ridge and lasso regression during the assignment. Now, which one will you choose to </w:t>
+      </w:r>
+      <w:proofErr w:type="gramStart"/>
+      <w:r>
+        <w:rPr>
+          <w:sz w:val="24"/>
+          <w:szCs w:val="24"/>
+        </w:rPr>
+        <w:t>apply</w:t>
+      </w:r>
+      <w:proofErr w:type="gramEnd"/>
+      <w:r>
+        <w:rPr>
+          <w:sz w:val="24"/>
+          <w:szCs w:val="24"/>
+        </w:rPr>
+        <w:t xml:space="preserve"> and why?</w:t>
       </w:r>
     </w:p>
     <w:p>
@@ -202,56 +618,80 @@
           <w:szCs w:val="24"/>
         </w:rPr>
       </w:pPr>
-    </w:p>
-    <w:p>
-      <w:pPr>
-        <w:rPr>
-          <w:sz w:val="24"/>
-          <w:szCs w:val="24"/>
-        </w:rPr>
-      </w:pPr>
-    </w:p>
-    <w:p>
-      <w:pPr>
-        <w:rPr>
-          <w:sz w:val="24"/>
-          <w:szCs w:val="24"/>
-        </w:rPr>
-      </w:pPr>
-      <w:r>
-        <w:rPr>
-          <w:sz w:val="24"/>
-          <w:szCs w:val="24"/>
-        </w:rPr>
-        <w:t xml:space="preserve"> </w:t>
-      </w:r>
-    </w:p>
-    <w:p>
-      <w:pPr>
-        <w:rPr>
-          <w:sz w:val="24"/>
-          <w:szCs w:val="24"/>
-        </w:rPr>
-      </w:pPr>
-    </w:p>
-    <w:p>
-      <w:pPr>
+      <w:r>
         <w:rPr>
           <w:b/>
           <w:bCs/>
           <w:sz w:val="24"/>
           <w:szCs w:val="24"/>
         </w:rPr>
-      </w:pPr>
-      <w:r>
+        <w:t>Answer-</w:t>
+      </w:r>
+    </w:p>
+    <w:p>
+      <w:pPr>
+        <w:rPr>
+          <w:sz w:val="24"/>
+          <w:szCs w:val="24"/>
+        </w:rPr>
+      </w:pPr>
+      <w:r>
+        <w:rPr>
+          <w:sz w:val="24"/>
+          <w:szCs w:val="24"/>
+        </w:rPr>
+        <w:t>The selection between Ridge and Lasso regression hinges on the specific needs of the task at hand.</w:t>
+      </w:r>
+    </w:p>
+    <w:p>
+      <w:pPr>
+        <w:pStyle w:val="ListParagraph"/>
+        <w:numPr>
+          <w:ilvl w:val="0"/>
+          <w:numId w:val="6"/>
+        </w:numPr>
+        <w:rPr>
+          <w:sz w:val="24"/>
+          <w:szCs w:val="24"/>
+        </w:rPr>
+      </w:pPr>
+      <w:r>
+        <w:rPr>
+          <w:sz w:val="24"/>
+          <w:szCs w:val="24"/>
+        </w:rPr>
+        <w:t>If the aim is to conduct feature selection from a large pool of variables, the preferred choice would be Lasso regression due to its inherent capability of reducing irrelevant features.</w:t>
+      </w:r>
+    </w:p>
+    <w:p>
+      <w:pPr>
+        <w:pStyle w:val="ListParagraph"/>
+        <w:numPr>
+          <w:ilvl w:val="0"/>
+          <w:numId w:val="6"/>
+        </w:numPr>
+        <w:rPr>
+          <w:sz w:val="24"/>
+          <w:szCs w:val="24"/>
+        </w:rPr>
+      </w:pPr>
+      <w:r>
+        <w:rPr>
+          <w:sz w:val="24"/>
+          <w:szCs w:val="24"/>
+        </w:rPr>
+        <w:t>Conversely, if the goal is to prevent overly large coefficients or mitigate the magnitude of coefficients, Ridge Regression becomes favorable. This method helps in controlling and minimizing the impact of variable coefficients.</w:t>
+      </w:r>
+    </w:p>
+    <w:p>
+      <w:pPr>
         <w:rPr>
           <w:b/>
           <w:bCs/>
           <w:sz w:val="24"/>
           <w:szCs w:val="24"/>
         </w:rPr>
-        <w:t>Question 4</w:t>
-      </w:r>
+      </w:pPr>
     </w:p>
     <w:p>
       <w:pPr>
@@ -269,19 +709,49 @@
           <w:sz w:val="24"/>
           <w:szCs w:val="24"/>
         </w:rPr>
-        <w:t xml:space="preserve">How can you make sure that a model is robust and </w:t>
+        <w:t>Question 3</w:t>
+      </w:r>
+    </w:p>
+    <w:p>
+      <w:pPr>
+        <w:rPr>
+          <w:sz w:val="24"/>
+          <w:szCs w:val="24"/>
+        </w:rPr>
+      </w:pPr>
+      <w:r>
+        <w:rPr>
+          <w:sz w:val="24"/>
+          <w:szCs w:val="24"/>
+        </w:rPr>
+        <w:t xml:space="preserve">After building the model, you </w:t>
       </w:r>
       <w:proofErr w:type="spellStart"/>
       <w:r>
+        <w:rPr>
+          <w:sz w:val="24"/>
+          <w:szCs w:val="24"/>
+        </w:rPr>
+        <w:t>realised</w:t>
+      </w:r>
+      <w:proofErr w:type="spellEnd"/>
+      <w:r>
+        <w:rPr>
+          <w:sz w:val="24"/>
+          <w:szCs w:val="24"/>
+        </w:rPr>
+        <w:t xml:space="preserve"> that the five most important predictor variables in the lasso model are not available in the incoming data. You will now have to create another model excluding the five most important predictor variables. Which are the five most important predictor variables now?</w:t>
+      </w:r>
+    </w:p>
+    <w:p>
+      <w:pPr>
         <w:rPr>
           <w:b/>
           <w:bCs/>
           <w:sz w:val="24"/>
           <w:szCs w:val="24"/>
         </w:rPr>
-        <w:t>generalisable</w:t>
-      </w:r>
-      <w:proofErr w:type="spellEnd"/>
+      </w:pPr>
       <w:r>
         <w:rPr>
           <w:b/>
@@ -289,8 +759,298 @@
           <w:sz w:val="24"/>
           <w:szCs w:val="24"/>
         </w:rPr>
-        <w:t>? What are the implications of the same for the accuracy of the model and why?</w:t>
-      </w:r>
+        <w:t>Answer-</w:t>
+      </w:r>
+    </w:p>
+    <w:p>
+      <w:pPr>
+        <w:shd w:val="clear" w:color="auto" w:fill="FFFFFF"/>
+        <w:spacing w:line="240" w:lineRule="auto"/>
+        <w:rPr>
+          <w:sz w:val="24"/>
+          <w:szCs w:val="24"/>
+        </w:rPr>
+      </w:pPr>
+      <w:r>
+        <w:rPr>
+          <w:sz w:val="24"/>
+          <w:szCs w:val="24"/>
+        </w:rPr>
+        <w:t>Upon discovering that the five most crucial predictor variables identified by the Lasso model are absent in the incoming data, the next step is to construct a new model. This new model will exclude these five essential predictors.</w:t>
+      </w:r>
+    </w:p>
+    <w:p>
+      <w:pPr>
+        <w:shd w:val="clear" w:color="auto" w:fill="FFFFFF"/>
+        <w:spacing w:after="0" w:line="240" w:lineRule="auto"/>
+        <w:rPr>
+          <w:sz w:val="24"/>
+          <w:szCs w:val="24"/>
+        </w:rPr>
+      </w:pPr>
+      <w:r>
+        <w:rPr>
+          <w:sz w:val="24"/>
+          <w:szCs w:val="24"/>
+        </w:rPr>
+        <w:t>The previously highlighted top 5 predictors in the Lasso model consisted of:</w:t>
+      </w:r>
+    </w:p>
+    <w:p>
+      <w:pPr>
+        <w:numPr>
+          <w:ilvl w:val="0"/>
+          <w:numId w:val="7"/>
+        </w:numPr>
+        <w:shd w:val="clear" w:color="auto" w:fill="FFFFFF"/>
+        <w:spacing w:before="100" w:beforeAutospacing="1" w:after="100" w:afterAutospacing="1" w:line="240" w:lineRule="auto"/>
+        <w:ind w:left="1200"/>
+        <w:rPr>
+          <w:sz w:val="24"/>
+          <w:szCs w:val="24"/>
+        </w:rPr>
+      </w:pPr>
+      <w:r>
+        <w:rPr>
+          <w:sz w:val="24"/>
+          <w:szCs w:val="24"/>
+        </w:rPr>
+        <w:t>OverallQual_9</w:t>
+      </w:r>
+    </w:p>
+    <w:p>
+      <w:pPr>
+        <w:numPr>
+          <w:ilvl w:val="0"/>
+          <w:numId w:val="7"/>
+        </w:numPr>
+        <w:shd w:val="clear" w:color="auto" w:fill="FFFFFF"/>
+        <w:spacing w:before="100" w:beforeAutospacing="1" w:after="100" w:afterAutospacing="1" w:line="240" w:lineRule="auto"/>
+        <w:ind w:left="1200"/>
+        <w:rPr>
+          <w:sz w:val="24"/>
+          <w:szCs w:val="24"/>
+        </w:rPr>
+      </w:pPr>
+      <w:proofErr w:type="spellStart"/>
+      <w:r>
+        <w:rPr>
+          <w:sz w:val="24"/>
+          <w:szCs w:val="24"/>
+        </w:rPr>
+        <w:t>GrLivArea</w:t>
+      </w:r>
+      <w:proofErr w:type="spellEnd"/>
+    </w:p>
+    <w:p>
+      <w:pPr>
+        <w:numPr>
+          <w:ilvl w:val="0"/>
+          <w:numId w:val="7"/>
+        </w:numPr>
+        <w:shd w:val="clear" w:color="auto" w:fill="FFFFFF"/>
+        <w:spacing w:before="100" w:beforeAutospacing="1" w:after="100" w:afterAutospacing="1" w:line="240" w:lineRule="auto"/>
+        <w:ind w:left="1200"/>
+        <w:rPr>
+          <w:sz w:val="24"/>
+          <w:szCs w:val="24"/>
+        </w:rPr>
+      </w:pPr>
+      <w:r>
+        <w:rPr>
+          <w:sz w:val="24"/>
+          <w:szCs w:val="24"/>
+        </w:rPr>
+        <w:t>OverallQual_8</w:t>
+      </w:r>
+    </w:p>
+    <w:p>
+      <w:pPr>
+        <w:numPr>
+          <w:ilvl w:val="0"/>
+          <w:numId w:val="7"/>
+        </w:numPr>
+        <w:shd w:val="clear" w:color="auto" w:fill="FFFFFF"/>
+        <w:spacing w:before="100" w:beforeAutospacing="1" w:after="100" w:afterAutospacing="1" w:line="240" w:lineRule="auto"/>
+        <w:ind w:left="1200"/>
+        <w:rPr>
+          <w:sz w:val="24"/>
+          <w:szCs w:val="24"/>
+        </w:rPr>
+      </w:pPr>
+      <w:proofErr w:type="spellStart"/>
+      <w:r>
+        <w:rPr>
+          <w:sz w:val="24"/>
+          <w:szCs w:val="24"/>
+        </w:rPr>
+        <w:t>Neighborhood_Crawfor</w:t>
+      </w:r>
+      <w:proofErr w:type="spellEnd"/>
+    </w:p>
+    <w:p>
+      <w:pPr>
+        <w:numPr>
+          <w:ilvl w:val="0"/>
+          <w:numId w:val="7"/>
+        </w:numPr>
+        <w:shd w:val="clear" w:color="auto" w:fill="FFFFFF"/>
+        <w:spacing w:before="100" w:beforeAutospacing="1" w:after="100" w:afterAutospacing="1" w:line="240" w:lineRule="auto"/>
+        <w:ind w:left="1200"/>
+        <w:rPr>
+          <w:sz w:val="24"/>
+          <w:szCs w:val="24"/>
+        </w:rPr>
+      </w:pPr>
+      <w:r>
+        <w:rPr>
+          <w:sz w:val="24"/>
+          <w:szCs w:val="24"/>
+        </w:rPr>
+        <w:t>Exterior1st_BrkFace.</w:t>
+      </w:r>
+    </w:p>
+    <w:p>
+      <w:pPr>
+        <w:rPr>
+          <w:sz w:val="24"/>
+          <w:szCs w:val="24"/>
+        </w:rPr>
+      </w:pPr>
+      <w:r>
+        <w:rPr>
+          <w:sz w:val="24"/>
+          <w:szCs w:val="24"/>
+        </w:rPr>
+        <w:t>Upon excluding our previously identified top 5 predictors from the Lasso model, the revised top 5 predictors</w:t>
+      </w:r>
+      <w:r>
+        <w:rPr>
+          <w:sz w:val="24"/>
+          <w:szCs w:val="24"/>
+        </w:rPr>
+        <w:t xml:space="preserve"> we got after creating another model</w:t>
+      </w:r>
+      <w:r>
+        <w:rPr>
+          <w:sz w:val="24"/>
+          <w:szCs w:val="24"/>
+        </w:rPr>
+        <w:t xml:space="preserve"> are as follows:</w:t>
+      </w:r>
+    </w:p>
+    <w:p>
+      <w:pPr>
+        <w:pStyle w:val="ListParagraph"/>
+        <w:numPr>
+          <w:ilvl w:val="0"/>
+          <w:numId w:val="8"/>
+        </w:numPr>
+        <w:rPr>
+          <w:sz w:val="24"/>
+          <w:szCs w:val="24"/>
+        </w:rPr>
+      </w:pPr>
+      <w:r>
+        <w:rPr>
+          <w:sz w:val="24"/>
+          <w:szCs w:val="24"/>
+        </w:rPr>
+        <w:t>2ndFlrSF</w:t>
+      </w:r>
+    </w:p>
+    <w:p>
+      <w:pPr>
+        <w:pStyle w:val="ListParagraph"/>
+        <w:numPr>
+          <w:ilvl w:val="0"/>
+          <w:numId w:val="8"/>
+        </w:numPr>
+        <w:rPr>
+          <w:sz w:val="24"/>
+          <w:szCs w:val="24"/>
+        </w:rPr>
+      </w:pPr>
+      <w:proofErr w:type="spellStart"/>
+      <w:r>
+        <w:rPr>
+          <w:sz w:val="24"/>
+          <w:szCs w:val="24"/>
+        </w:rPr>
+        <w:t>Functional_Typ</w:t>
+      </w:r>
+      <w:proofErr w:type="spellEnd"/>
+    </w:p>
+    <w:p>
+      <w:pPr>
+        <w:pStyle w:val="ListParagraph"/>
+        <w:numPr>
+          <w:ilvl w:val="0"/>
+          <w:numId w:val="8"/>
+        </w:numPr>
+        <w:rPr>
+          <w:sz w:val="24"/>
+          <w:szCs w:val="24"/>
+        </w:rPr>
+      </w:pPr>
+      <w:r>
+        <w:rPr>
+          <w:sz w:val="24"/>
+          <w:szCs w:val="24"/>
+        </w:rPr>
+        <w:t>1stFlrSF</w:t>
+      </w:r>
+    </w:p>
+    <w:p>
+      <w:pPr>
+        <w:pStyle w:val="ListParagraph"/>
+        <w:numPr>
+          <w:ilvl w:val="0"/>
+          <w:numId w:val="8"/>
+        </w:numPr>
+        <w:rPr>
+          <w:sz w:val="24"/>
+          <w:szCs w:val="24"/>
+        </w:rPr>
+      </w:pPr>
+      <w:r>
+        <w:rPr>
+          <w:sz w:val="24"/>
+          <w:szCs w:val="24"/>
+        </w:rPr>
+        <w:t>MSSubClass_70</w:t>
+      </w:r>
+    </w:p>
+    <w:p>
+      <w:pPr>
+        <w:pStyle w:val="ListParagraph"/>
+        <w:numPr>
+          <w:ilvl w:val="0"/>
+          <w:numId w:val="8"/>
+        </w:numPr>
+        <w:rPr>
+          <w:sz w:val="24"/>
+          <w:szCs w:val="24"/>
+        </w:rPr>
+      </w:pPr>
+      <w:proofErr w:type="spellStart"/>
+      <w:r>
+        <w:rPr>
+          <w:sz w:val="24"/>
+          <w:szCs w:val="24"/>
+        </w:rPr>
+        <w:lastRenderedPageBreak/>
+        <w:t>Neighborhood_Somerst</w:t>
+      </w:r>
+      <w:proofErr w:type="spellEnd"/>
+    </w:p>
+    <w:p>
+      <w:pPr>
+        <w:rPr>
+          <w:sz w:val="24"/>
+          <w:szCs w:val="24"/>
+        </w:rPr>
+      </w:pPr>
     </w:p>
     <w:p>
       <w:pPr>
@@ -303,12 +1063,50 @@
       </w:pPr>
       <w:r>
         <w:rPr>
+          <w:sz w:val="24"/>
+          <w:szCs w:val="24"/>
+        </w:rPr>
+        <w:t xml:space="preserve"> </w:t>
+      </w:r>
+      <w:r>
+        <w:rPr>
           <w:b/>
           <w:bCs/>
           <w:sz w:val="24"/>
           <w:szCs w:val="24"/>
         </w:rPr>
-        <w:t>Answer-</w:t>
+        <w:t>Question 4</w:t>
+      </w:r>
+    </w:p>
+    <w:p>
+      <w:pPr>
+        <w:rPr>
+          <w:sz w:val="24"/>
+          <w:szCs w:val="24"/>
+        </w:rPr>
+      </w:pPr>
+      <w:r>
+        <w:rPr>
+          <w:sz w:val="24"/>
+          <w:szCs w:val="24"/>
+        </w:rPr>
+        <w:t xml:space="preserve">How can you make sure that a model is robust and </w:t>
+      </w:r>
+      <w:proofErr w:type="spellStart"/>
+      <w:r>
+        <w:rPr>
+          <w:sz w:val="24"/>
+          <w:szCs w:val="24"/>
+        </w:rPr>
+        <w:t>generalisable</w:t>
+      </w:r>
+      <w:proofErr w:type="spellEnd"/>
+      <w:r>
+        <w:rPr>
+          <w:sz w:val="24"/>
+          <w:szCs w:val="24"/>
+        </w:rPr>
+        <w:t>? What are the implications of the same for the accuracy of the model and why?</w:t>
       </w:r>
     </w:p>
     <w:p>
@@ -320,15 +1118,1190 @@
           <w:szCs w:val="24"/>
         </w:rPr>
       </w:pPr>
+      <w:r>
+        <w:rPr>
+          <w:b/>
+          <w:bCs/>
+          <w:sz w:val="24"/>
+          <w:szCs w:val="24"/>
+        </w:rPr>
+        <w:t>Answer-</w:t>
+      </w:r>
+    </w:p>
+    <w:p>
+      <w:pPr>
+        <w:rPr>
+          <w:sz w:val="24"/>
+          <w:szCs w:val="24"/>
+        </w:rPr>
+      </w:pPr>
+      <w:r>
+        <w:rPr>
+          <w:sz w:val="24"/>
+          <w:szCs w:val="24"/>
+        </w:rPr>
+        <w:t>Ensuring a model is robust and generalizable involves a few key considerations.</w:t>
+      </w:r>
+    </w:p>
+    <w:p>
+      <w:pPr>
+        <w:pStyle w:val="ListParagraph"/>
+        <w:numPr>
+          <w:ilvl w:val="0"/>
+          <w:numId w:val="9"/>
+        </w:numPr>
+        <w:rPr>
+          <w:sz w:val="24"/>
+          <w:szCs w:val="24"/>
+        </w:rPr>
+      </w:pPr>
+      <w:r>
+        <w:rPr>
+          <w:sz w:val="24"/>
+          <w:szCs w:val="24"/>
+        </w:rPr>
+        <w:t>Robustness: A robust model remains stable despite variations in the data. It means the model's performance doesn't fluctuate significantly with changes in the dataset.</w:t>
+      </w:r>
+    </w:p>
+    <w:p>
+      <w:pPr>
+        <w:pStyle w:val="ListParagraph"/>
+        <w:numPr>
+          <w:ilvl w:val="0"/>
+          <w:numId w:val="9"/>
+        </w:numPr>
+        <w:rPr>
+          <w:sz w:val="24"/>
+          <w:szCs w:val="24"/>
+        </w:rPr>
+      </w:pPr>
+      <w:r>
+        <w:rPr>
+          <w:sz w:val="24"/>
+          <w:szCs w:val="24"/>
+        </w:rPr>
+        <w:t>Generalizability: A generalizable model adapts well to new, unseen data from the same data distribution used to create the model. It's essential for the model to perform consistently with new data.</w:t>
+      </w:r>
+    </w:p>
+    <w:p>
+      <w:pPr>
+        <w:rPr>
+          <w:sz w:val="24"/>
+          <w:szCs w:val="24"/>
+        </w:rPr>
+      </w:pPr>
+      <w:r>
+        <w:rPr>
+          <w:sz w:val="24"/>
+          <w:szCs w:val="24"/>
+        </w:rPr>
+        <w:t>To attain robustness and generalizability, preventing overfitting is crucial. Overfitting occurs when a model learns from noise or specific details in the training data, resulting in a high variance. This leads to an inability to recognize patterns in new, unseen data.</w:t>
+      </w:r>
+    </w:p>
+    <w:p>
+      <w:pPr>
+        <w:rPr>
+          <w:sz w:val="24"/>
+          <w:szCs w:val="24"/>
+        </w:rPr>
+      </w:pPr>
+      <w:r>
+        <w:rPr>
+          <w:sz w:val="24"/>
+          <w:szCs w:val="24"/>
+        </w:rPr>
+        <w:t>To prevent overfitting, the model should not be excessively complex. An overly complex model is prone to high variance and may not generalize well.</w:t>
+      </w:r>
+    </w:p>
+    <w:p>
+      <w:pPr>
+        <w:rPr>
+          <w:sz w:val="24"/>
+          <w:szCs w:val="24"/>
+        </w:rPr>
+      </w:pPr>
+      <w:r>
+        <w:rPr>
+          <w:sz w:val="24"/>
+          <w:szCs w:val="24"/>
+        </w:rPr>
+        <w:t>Considering accuracy, a highly complex model might achieve a high accuracy on the training data, but it's less likely to perform well on new data. Balancing model accuracy and complexity is crucial. Reducing variance (by simplifying the model) may introduce some bias, which might slightly reduce accuracy.</w:t>
+      </w:r>
+    </w:p>
+    <w:p>
+      <w:pPr>
+        <w:rPr>
+          <w:sz w:val="24"/>
+          <w:szCs w:val="24"/>
+        </w:rPr>
+      </w:pPr>
+      <w:r>
+        <w:rPr>
+          <w:sz w:val="24"/>
+          <w:szCs w:val="24"/>
+        </w:rPr>
+        <w:t>In essence, finding a balance between accuracy and complexity is vital. Techniques like Ridge Regression and Lasso, known as regularization methods, help strike this balance by controlling model complexity and improving its generalizability.</w:t>
+      </w:r>
     </w:p>
     <w:sectPr>
       <w:pgSz w:w="12240" w:h="15840"/>
-      <w:pgMar w:top="1440" w:right="1440" w:bottom="1440" w:left="1440" w:header="720" w:footer="720" w:gutter="0"/>
+      <w:pgMar w:top="1440" w:right="1440" w:bottom="1440" w:left="1440" w:header="720" w:footer="576" w:gutter="0"/>
       <w:cols w:space="720"/>
       <w:docGrid w:linePitch="360"/>
     </w:sectPr>
   </w:body>
 </w:document>
+</file>
+
+<file path=word/endnotes.xml><?xml version="1.0" encoding="utf-8"?>
+<w:endnotes xmlns:wpc="http://schemas.microsoft.com/office/word/2010/wordprocessingCanvas" xmlns:cx="http://schemas.microsoft.com/office/drawing/2014/chartex" xmlns:cx1="http://schemas.microsoft.com/office/drawing/2015/9/8/chartex" xmlns:cx2="http://schemas.microsoft.com/office/drawing/2015/10/21/chartex" xmlns:cx3="http://schemas.microsoft.com/office/drawing/2016/5/9/chartex" xmlns:cx4="http://schemas.microsoft.com/office/drawing/2016/5/10/chartex" xmlns:cx5="http://schemas.microsoft.com/office/drawing/2016/5/11/chartex" xmlns:cx6="http://schemas.microsoft.com/office/drawing/2016/5/12/chartex" xmlns:cx7="http://schemas.microsoft.com/office/drawing/2016/5/13/chartex" xmlns:cx8="http://schemas.microsoft.com/office/drawing/2016/5/14/chartex" xmlns:mc="http://schemas.openxmlformats.org/markup-compatibility/2006" xmlns:aink="http://schemas.microsoft.com/office/drawing/2016/ink" xmlns:am3d="http://schemas.microsoft.com/office/drawing/2017/model3d" xmlns:o="urn:schemas-microsoft-com:office:office" xmlns:oel="http://schemas.microsoft.com/office/2019/extlst" xmlns:r="http://schemas.openxmlformats.org/officeDocument/2006/relationships" xmlns:m="http://schemas.openxmlformats.org/officeDocument/2006/math" xmlns:v="urn:schemas-microsoft-com:vml" xmlns:wp14="http://schemas.microsoft.com/office/word/2010/wordprocessingDrawing" xmlns:wp="http://schemas.openxmlformats.org/drawingml/2006/wordprocessingDrawing" xmlns:w10="urn:schemas-microsoft-com:office:word" xmlns:w="http://schemas.openxmlformats.org/wordprocessingml/2006/main" xmlns:w14="http://schemas.microsoft.com/office/word/2010/wordml" xmlns:w15="http://schemas.microsoft.com/office/word/2012/wordml" xmlns:w16cex="http://schemas.microsoft.com/office/word/2018/wordml/cex" xmlns:w16cid="http://schemas.microsoft.com/office/word/2016/wordml/cid" xmlns:w16="http://schemas.microsoft.com/office/word/2018/wordml" xmlns:w16sdtdh="http://schemas.microsoft.com/office/word/2020/wordml/sdtdatahash" xmlns:w16se="http://schemas.microsoft.com/office/word/2015/wordml/symex" xmlns:wpg="http://schemas.microsoft.com/office/word/2010/wordprocessingGroup" xmlns:wpi="http://schemas.microsoft.com/office/word/2010/wordprocessingInk" xmlns:wne="http://schemas.microsoft.com/office/word/2006/wordml" xmlns:wps="http://schemas.microsoft.com/office/word/2010/wordprocessingShape" mc:Ignorable="w14 w15 w16se w16cid w16 w16cex w16sdtdh wp14">
+  <w:endnote w:type="separator" w:id="-1">
+    <w:p>
+      <w:pPr>
+        <w:spacing w:after="0" w:line="240" w:lineRule="auto"/>
+      </w:pPr>
+      <w:r>
+        <w:separator/>
+      </w:r>
+    </w:p>
+  </w:endnote>
+  <w:endnote w:type="continuationSeparator" w:id="0">
+    <w:p>
+      <w:pPr>
+        <w:spacing w:after="0" w:line="240" w:lineRule="auto"/>
+      </w:pPr>
+      <w:r>
+        <w:continuationSeparator/>
+      </w:r>
+    </w:p>
+  </w:endnote>
+</w:endnotes>
+</file>
+
+<file path=word/footnotes.xml><?xml version="1.0" encoding="utf-8"?>
+<w:footnotes xmlns:wpc="http://schemas.microsoft.com/office/word/2010/wordprocessingCanvas" xmlns:cx="http://schemas.microsoft.com/office/drawing/2014/chartex" xmlns:cx1="http://schemas.microsoft.com/office/drawing/2015/9/8/chartex" xmlns:cx2="http://schemas.microsoft.com/office/drawing/2015/10/21/chartex" xmlns:cx3="http://schemas.microsoft.com/office/drawing/2016/5/9/chartex" xmlns:cx4="http://schemas.microsoft.com/office/drawing/2016/5/10/chartex" xmlns:cx5="http://schemas.microsoft.com/office/drawing/2016/5/11/chartex" xmlns:cx6="http://schemas.microsoft.com/office/drawing/2016/5/12/chartex" xmlns:cx7="http://schemas.microsoft.com/office/drawing/2016/5/13/chartex" xmlns:cx8="http://schemas.microsoft.com/office/drawing/2016/5/14/chartex" xmlns:mc="http://schemas.openxmlformats.org/markup-compatibility/2006" xmlns:aink="http://schemas.microsoft.com/office/drawing/2016/ink" xmlns:am3d="http://schemas.microsoft.com/office/drawing/2017/model3d" xmlns:o="urn:schemas-microsoft-com:office:office" xmlns:oel="http://schemas.microsoft.com/office/2019/extlst" xmlns:r="http://schemas.openxmlformats.org/officeDocument/2006/relationships" xmlns:m="http://schemas.openxmlformats.org/officeDocument/2006/math" xmlns:v="urn:schemas-microsoft-com:vml" xmlns:wp14="http://schemas.microsoft.com/office/word/2010/wordprocessingDrawing" xmlns:wp="http://schemas.openxmlformats.org/drawingml/2006/wordprocessingDrawing" xmlns:w10="urn:schemas-microsoft-com:office:word" xmlns:w="http://schemas.openxmlformats.org/wordprocessingml/2006/main" xmlns:w14="http://schemas.microsoft.com/office/word/2010/wordml" xmlns:w15="http://schemas.microsoft.com/office/word/2012/wordml" xmlns:w16cex="http://schemas.microsoft.com/office/word/2018/wordml/cex" xmlns:w16cid="http://schemas.microsoft.com/office/word/2016/wordml/cid" xmlns:w16="http://schemas.microsoft.com/office/word/2018/wordml" xmlns:w16sdtdh="http://schemas.microsoft.com/office/word/2020/wordml/sdtdatahash" xmlns:w16se="http://schemas.microsoft.com/office/word/2015/wordml/symex" xmlns:wpg="http://schemas.microsoft.com/office/word/2010/wordprocessingGroup" xmlns:wpi="http://schemas.microsoft.com/office/word/2010/wordprocessingInk" xmlns:wne="http://schemas.microsoft.com/office/word/2006/wordml" xmlns:wps="http://schemas.microsoft.com/office/word/2010/wordprocessingShape" mc:Ignorable="w14 w15 w16se w16cid w16 w16cex w16sdtdh wp14">
+  <w:footnote w:type="separator" w:id="-1">
+    <w:p>
+      <w:pPr>
+        <w:spacing w:after="0" w:line="240" w:lineRule="auto"/>
+      </w:pPr>
+      <w:r>
+        <w:separator/>
+      </w:r>
+    </w:p>
+  </w:footnote>
+  <w:footnote w:type="continuationSeparator" w:id="0">
+    <w:p>
+      <w:pPr>
+        <w:spacing w:after="0" w:line="240" w:lineRule="auto"/>
+      </w:pPr>
+      <w:r>
+        <w:continuationSeparator/>
+      </w:r>
+    </w:p>
+  </w:footnote>
+</w:footnotes>
+</file>
+
+<file path=word/numbering.xml><?xml version="1.0" encoding="utf-8"?>
+<w:numbering xmlns:wpc="http://schemas.microsoft.com/office/word/2010/wordprocessingCanvas" xmlns:cx="http://schemas.microsoft.com/office/drawing/2014/chartex" xmlns:cx1="http://schemas.microsoft.com/office/drawing/2015/9/8/chartex" xmlns:cx2="http://schemas.microsoft.com/office/drawing/2015/10/21/chartex" xmlns:cx3="http://schemas.microsoft.com/office/drawing/2016/5/9/chartex" xmlns:cx4="http://schemas.microsoft.com/office/drawing/2016/5/10/chartex" xmlns:cx5="http://schemas.microsoft.com/office/drawing/2016/5/11/chartex" xmlns:cx6="http://schemas.microsoft.com/office/drawing/2016/5/12/chartex" xmlns:cx7="http://schemas.microsoft.com/office/drawing/2016/5/13/chartex" xmlns:cx8="http://schemas.microsoft.com/office/drawing/2016/5/14/chartex" xmlns:mc="http://schemas.openxmlformats.org/markup-compatibility/2006" xmlns:aink="http://schemas.microsoft.com/office/drawing/2016/ink" xmlns:am3d="http://schemas.microsoft.com/office/drawing/2017/model3d" xmlns:o="urn:schemas-microsoft-com:office:office" xmlns:oel="http://schemas.microsoft.com/office/2019/extlst" xmlns:r="http://schemas.openxmlformats.org/officeDocument/2006/relationships" xmlns:m="http://schemas.openxmlformats.org/officeDocument/2006/math" xmlns:v="urn:schemas-microsoft-com:vml" xmlns:wp14="http://schemas.microsoft.com/office/word/2010/wordprocessingDrawing" xmlns:wp="http://schemas.openxmlformats.org/drawingml/2006/wordprocessingDrawing" xmlns:w10="urn:schemas-microsoft-com:office:word" xmlns:w="http://schemas.openxmlformats.org/wordprocessingml/2006/main" xmlns:w14="http://schemas.microsoft.com/office/word/2010/wordml" xmlns:w15="http://schemas.microsoft.com/office/word/2012/wordml" xmlns:w16cex="http://schemas.microsoft.com/office/word/2018/wordml/cex" xmlns:w16cid="http://schemas.microsoft.com/office/word/2016/wordml/cid" xmlns:w16="http://schemas.microsoft.com/office/word/2018/wordml" xmlns:w16sdtdh="http://schemas.microsoft.com/office/word/2020/wordml/sdtdatahash" xmlns:w16se="http://schemas.microsoft.com/office/word/2015/wordml/symex" xmlns:wpg="http://schemas.microsoft.com/office/word/2010/wordprocessingGroup" xmlns:wpi="http://schemas.microsoft.com/office/word/2010/wordprocessingInk" xmlns:wne="http://schemas.microsoft.com/office/word/2006/wordml" xmlns:wps="http://schemas.microsoft.com/office/word/2010/wordprocessingShape" mc:Ignorable="w14 w15 w16se w16cid w16 w16cex w16sdtdh wp14">
+  <w:abstractNum w:abstractNumId="0" w15:restartNumberingAfterBreak="0">
+    <w:nsid w:val="08085DCC"/>
+    <w:multiLevelType w:val="hybridMultilevel"/>
+    <w:tmpl w:val="AA24D30C"/>
+    <w:lvl w:ilvl="0" w:tplc="04090001">
+      <w:start w:val="1"/>
+      <w:numFmt w:val="bullet"/>
+      <w:lvlText w:val=""/>
+      <w:lvlJc w:val="left"/>
+      <w:pPr>
+        <w:ind w:left="720" w:hanging="360"/>
+      </w:pPr>
+      <w:rPr>
+        <w:rFonts w:ascii="Symbol" w:hAnsi="Symbol" w:hint="default"/>
+      </w:rPr>
+    </w:lvl>
+    <w:lvl w:ilvl="1" w:tplc="04090019" w:tentative="1">
+      <w:start w:val="1"/>
+      <w:numFmt w:val="lowerLetter"/>
+      <w:lvlText w:val="%2."/>
+      <w:lvlJc w:val="left"/>
+      <w:pPr>
+        <w:ind w:left="1440" w:hanging="360"/>
+      </w:pPr>
+    </w:lvl>
+    <w:lvl w:ilvl="2" w:tplc="0409001B" w:tentative="1">
+      <w:start w:val="1"/>
+      <w:numFmt w:val="lowerRoman"/>
+      <w:lvlText w:val="%3."/>
+      <w:lvlJc w:val="right"/>
+      <w:pPr>
+        <w:ind w:left="2160" w:hanging="180"/>
+      </w:pPr>
+    </w:lvl>
+    <w:lvl w:ilvl="3" w:tplc="0409000F" w:tentative="1">
+      <w:start w:val="1"/>
+      <w:numFmt w:val="decimal"/>
+      <w:lvlText w:val="%4."/>
+      <w:lvlJc w:val="left"/>
+      <w:pPr>
+        <w:ind w:left="2880" w:hanging="360"/>
+      </w:pPr>
+    </w:lvl>
+    <w:lvl w:ilvl="4" w:tplc="04090019" w:tentative="1">
+      <w:start w:val="1"/>
+      <w:numFmt w:val="lowerLetter"/>
+      <w:lvlText w:val="%5."/>
+      <w:lvlJc w:val="left"/>
+      <w:pPr>
+        <w:ind w:left="3600" w:hanging="360"/>
+      </w:pPr>
+    </w:lvl>
+    <w:lvl w:ilvl="5" w:tplc="0409001B" w:tentative="1">
+      <w:start w:val="1"/>
+      <w:numFmt w:val="lowerRoman"/>
+      <w:lvlText w:val="%6."/>
+      <w:lvlJc w:val="right"/>
+      <w:pPr>
+        <w:ind w:left="4320" w:hanging="180"/>
+      </w:pPr>
+    </w:lvl>
+    <w:lvl w:ilvl="6" w:tplc="0409000F" w:tentative="1">
+      <w:start w:val="1"/>
+      <w:numFmt w:val="decimal"/>
+      <w:lvlText w:val="%7."/>
+      <w:lvlJc w:val="left"/>
+      <w:pPr>
+        <w:ind w:left="5040" w:hanging="360"/>
+      </w:pPr>
+    </w:lvl>
+    <w:lvl w:ilvl="7" w:tplc="04090019" w:tentative="1">
+      <w:start w:val="1"/>
+      <w:numFmt w:val="lowerLetter"/>
+      <w:lvlText w:val="%8."/>
+      <w:lvlJc w:val="left"/>
+      <w:pPr>
+        <w:ind w:left="5760" w:hanging="360"/>
+      </w:pPr>
+    </w:lvl>
+    <w:lvl w:ilvl="8" w:tplc="0409001B" w:tentative="1">
+      <w:start w:val="1"/>
+      <w:numFmt w:val="lowerRoman"/>
+      <w:lvlText w:val="%9."/>
+      <w:lvlJc w:val="right"/>
+      <w:pPr>
+        <w:ind w:left="6480" w:hanging="180"/>
+      </w:pPr>
+    </w:lvl>
+  </w:abstractNum>
+  <w:abstractNum w:abstractNumId="1" w15:restartNumberingAfterBreak="0">
+    <w:nsid w:val="0E0C1198"/>
+    <w:multiLevelType w:val="multilevel"/>
+    <w:tmpl w:val="445270E2"/>
+    <w:lvl w:ilvl="0">
+      <w:start w:val="1"/>
+      <w:numFmt w:val="bullet"/>
+      <w:lvlText w:val=""/>
+      <w:lvlJc w:val="left"/>
+      <w:pPr>
+        <w:tabs>
+          <w:tab w:val="num" w:pos="720"/>
+        </w:tabs>
+        <w:ind w:left="720" w:hanging="360"/>
+      </w:pPr>
+      <w:rPr>
+        <w:rFonts w:ascii="Symbol" w:hAnsi="Symbol" w:hint="default"/>
+        <w:sz w:val="20"/>
+      </w:rPr>
+    </w:lvl>
+    <w:lvl w:ilvl="1" w:tentative="1">
+      <w:start w:val="1"/>
+      <w:numFmt w:val="bullet"/>
+      <w:lvlText w:val=""/>
+      <w:lvlJc w:val="left"/>
+      <w:pPr>
+        <w:tabs>
+          <w:tab w:val="num" w:pos="1440"/>
+        </w:tabs>
+        <w:ind w:left="1440" w:hanging="360"/>
+      </w:pPr>
+      <w:rPr>
+        <w:rFonts w:ascii="Symbol" w:hAnsi="Symbol" w:hint="default"/>
+        <w:sz w:val="20"/>
+      </w:rPr>
+    </w:lvl>
+    <w:lvl w:ilvl="2" w:tentative="1">
+      <w:start w:val="1"/>
+      <w:numFmt w:val="bullet"/>
+      <w:lvlText w:val=""/>
+      <w:lvlJc w:val="left"/>
+      <w:pPr>
+        <w:tabs>
+          <w:tab w:val="num" w:pos="2160"/>
+        </w:tabs>
+        <w:ind w:left="2160" w:hanging="360"/>
+      </w:pPr>
+      <w:rPr>
+        <w:rFonts w:ascii="Symbol" w:hAnsi="Symbol" w:hint="default"/>
+        <w:sz w:val="20"/>
+      </w:rPr>
+    </w:lvl>
+    <w:lvl w:ilvl="3" w:tentative="1">
+      <w:start w:val="1"/>
+      <w:numFmt w:val="bullet"/>
+      <w:lvlText w:val=""/>
+      <w:lvlJc w:val="left"/>
+      <w:pPr>
+        <w:tabs>
+          <w:tab w:val="num" w:pos="2880"/>
+        </w:tabs>
+        <w:ind w:left="2880" w:hanging="360"/>
+      </w:pPr>
+      <w:rPr>
+        <w:rFonts w:ascii="Symbol" w:hAnsi="Symbol" w:hint="default"/>
+        <w:sz w:val="20"/>
+      </w:rPr>
+    </w:lvl>
+    <w:lvl w:ilvl="4" w:tentative="1">
+      <w:start w:val="1"/>
+      <w:numFmt w:val="bullet"/>
+      <w:lvlText w:val=""/>
+      <w:lvlJc w:val="left"/>
+      <w:pPr>
+        <w:tabs>
+          <w:tab w:val="num" w:pos="3600"/>
+        </w:tabs>
+        <w:ind w:left="3600" w:hanging="360"/>
+      </w:pPr>
+      <w:rPr>
+        <w:rFonts w:ascii="Symbol" w:hAnsi="Symbol" w:hint="default"/>
+        <w:sz w:val="20"/>
+      </w:rPr>
+    </w:lvl>
+    <w:lvl w:ilvl="5" w:tentative="1">
+      <w:start w:val="1"/>
+      <w:numFmt w:val="bullet"/>
+      <w:lvlText w:val=""/>
+      <w:lvlJc w:val="left"/>
+      <w:pPr>
+        <w:tabs>
+          <w:tab w:val="num" w:pos="4320"/>
+        </w:tabs>
+        <w:ind w:left="4320" w:hanging="360"/>
+      </w:pPr>
+      <w:rPr>
+        <w:rFonts w:ascii="Symbol" w:hAnsi="Symbol" w:hint="default"/>
+        <w:sz w:val="20"/>
+      </w:rPr>
+    </w:lvl>
+    <w:lvl w:ilvl="6" w:tentative="1">
+      <w:start w:val="1"/>
+      <w:numFmt w:val="bullet"/>
+      <w:lvlText w:val=""/>
+      <w:lvlJc w:val="left"/>
+      <w:pPr>
+        <w:tabs>
+          <w:tab w:val="num" w:pos="5040"/>
+        </w:tabs>
+        <w:ind w:left="5040" w:hanging="360"/>
+      </w:pPr>
+      <w:rPr>
+        <w:rFonts w:ascii="Symbol" w:hAnsi="Symbol" w:hint="default"/>
+        <w:sz w:val="20"/>
+      </w:rPr>
+    </w:lvl>
+    <w:lvl w:ilvl="7" w:tentative="1">
+      <w:start w:val="1"/>
+      <w:numFmt w:val="bullet"/>
+      <w:lvlText w:val=""/>
+      <w:lvlJc w:val="left"/>
+      <w:pPr>
+        <w:tabs>
+          <w:tab w:val="num" w:pos="5760"/>
+        </w:tabs>
+        <w:ind w:left="5760" w:hanging="360"/>
+      </w:pPr>
+      <w:rPr>
+        <w:rFonts w:ascii="Symbol" w:hAnsi="Symbol" w:hint="default"/>
+        <w:sz w:val="20"/>
+      </w:rPr>
+    </w:lvl>
+    <w:lvl w:ilvl="8" w:tentative="1">
+      <w:start w:val="1"/>
+      <w:numFmt w:val="bullet"/>
+      <w:lvlText w:val=""/>
+      <w:lvlJc w:val="left"/>
+      <w:pPr>
+        <w:tabs>
+          <w:tab w:val="num" w:pos="6480"/>
+        </w:tabs>
+        <w:ind w:left="6480" w:hanging="360"/>
+      </w:pPr>
+      <w:rPr>
+        <w:rFonts w:ascii="Symbol" w:hAnsi="Symbol" w:hint="default"/>
+        <w:sz w:val="20"/>
+      </w:rPr>
+    </w:lvl>
+  </w:abstractNum>
+  <w:abstractNum w:abstractNumId="2" w15:restartNumberingAfterBreak="0">
+    <w:nsid w:val="16451D26"/>
+    <w:multiLevelType w:val="hybridMultilevel"/>
+    <w:tmpl w:val="50A43372"/>
+    <w:lvl w:ilvl="0" w:tplc="04090001">
+      <w:start w:val="1"/>
+      <w:numFmt w:val="bullet"/>
+      <w:lvlText w:val=""/>
+      <w:lvlJc w:val="left"/>
+      <w:pPr>
+        <w:ind w:left="720" w:hanging="360"/>
+      </w:pPr>
+      <w:rPr>
+        <w:rFonts w:ascii="Symbol" w:hAnsi="Symbol" w:hint="default"/>
+      </w:rPr>
+    </w:lvl>
+    <w:lvl w:ilvl="1" w:tplc="04090019" w:tentative="1">
+      <w:start w:val="1"/>
+      <w:numFmt w:val="lowerLetter"/>
+      <w:lvlText w:val="%2."/>
+      <w:lvlJc w:val="left"/>
+      <w:pPr>
+        <w:ind w:left="1440" w:hanging="360"/>
+      </w:pPr>
+    </w:lvl>
+    <w:lvl w:ilvl="2" w:tplc="0409001B" w:tentative="1">
+      <w:start w:val="1"/>
+      <w:numFmt w:val="lowerRoman"/>
+      <w:lvlText w:val="%3."/>
+      <w:lvlJc w:val="right"/>
+      <w:pPr>
+        <w:ind w:left="2160" w:hanging="180"/>
+      </w:pPr>
+    </w:lvl>
+    <w:lvl w:ilvl="3" w:tplc="0409000F" w:tentative="1">
+      <w:start w:val="1"/>
+      <w:numFmt w:val="decimal"/>
+      <w:lvlText w:val="%4."/>
+      <w:lvlJc w:val="left"/>
+      <w:pPr>
+        <w:ind w:left="2880" w:hanging="360"/>
+      </w:pPr>
+    </w:lvl>
+    <w:lvl w:ilvl="4" w:tplc="04090019" w:tentative="1">
+      <w:start w:val="1"/>
+      <w:numFmt w:val="lowerLetter"/>
+      <w:lvlText w:val="%5."/>
+      <w:lvlJc w:val="left"/>
+      <w:pPr>
+        <w:ind w:left="3600" w:hanging="360"/>
+      </w:pPr>
+    </w:lvl>
+    <w:lvl w:ilvl="5" w:tplc="0409001B" w:tentative="1">
+      <w:start w:val="1"/>
+      <w:numFmt w:val="lowerRoman"/>
+      <w:lvlText w:val="%6."/>
+      <w:lvlJc w:val="right"/>
+      <w:pPr>
+        <w:ind w:left="4320" w:hanging="180"/>
+      </w:pPr>
+    </w:lvl>
+    <w:lvl w:ilvl="6" w:tplc="0409000F" w:tentative="1">
+      <w:start w:val="1"/>
+      <w:numFmt w:val="decimal"/>
+      <w:lvlText w:val="%7."/>
+      <w:lvlJc w:val="left"/>
+      <w:pPr>
+        <w:ind w:left="5040" w:hanging="360"/>
+      </w:pPr>
+    </w:lvl>
+    <w:lvl w:ilvl="7" w:tplc="04090019" w:tentative="1">
+      <w:start w:val="1"/>
+      <w:numFmt w:val="lowerLetter"/>
+      <w:lvlText w:val="%8."/>
+      <w:lvlJc w:val="left"/>
+      <w:pPr>
+        <w:ind w:left="5760" w:hanging="360"/>
+      </w:pPr>
+    </w:lvl>
+    <w:lvl w:ilvl="8" w:tplc="0409001B" w:tentative="1">
+      <w:start w:val="1"/>
+      <w:numFmt w:val="lowerRoman"/>
+      <w:lvlText w:val="%9."/>
+      <w:lvlJc w:val="right"/>
+      <w:pPr>
+        <w:ind w:left="6480" w:hanging="180"/>
+      </w:pPr>
+    </w:lvl>
+  </w:abstractNum>
+  <w:abstractNum w:abstractNumId="3" w15:restartNumberingAfterBreak="0">
+    <w:nsid w:val="2F161762"/>
+    <w:multiLevelType w:val="hybridMultilevel"/>
+    <w:tmpl w:val="53A8D356"/>
+    <w:lvl w:ilvl="0" w:tplc="0409000F">
+      <w:start w:val="1"/>
+      <w:numFmt w:val="decimal"/>
+      <w:lvlText w:val="%1."/>
+      <w:lvlJc w:val="left"/>
+      <w:pPr>
+        <w:ind w:left="720" w:hanging="360"/>
+      </w:pPr>
+      <w:rPr>
+        <w:rFonts w:hint="default"/>
+      </w:rPr>
+    </w:lvl>
+    <w:lvl w:ilvl="1" w:tplc="04090019" w:tentative="1">
+      <w:start w:val="1"/>
+      <w:numFmt w:val="lowerLetter"/>
+      <w:lvlText w:val="%2."/>
+      <w:lvlJc w:val="left"/>
+      <w:pPr>
+        <w:ind w:left="1440" w:hanging="360"/>
+      </w:pPr>
+    </w:lvl>
+    <w:lvl w:ilvl="2" w:tplc="0409001B" w:tentative="1">
+      <w:start w:val="1"/>
+      <w:numFmt w:val="lowerRoman"/>
+      <w:lvlText w:val="%3."/>
+      <w:lvlJc w:val="right"/>
+      <w:pPr>
+        <w:ind w:left="2160" w:hanging="180"/>
+      </w:pPr>
+    </w:lvl>
+    <w:lvl w:ilvl="3" w:tplc="0409000F" w:tentative="1">
+      <w:start w:val="1"/>
+      <w:numFmt w:val="decimal"/>
+      <w:lvlText w:val="%4."/>
+      <w:lvlJc w:val="left"/>
+      <w:pPr>
+        <w:ind w:left="2880" w:hanging="360"/>
+      </w:pPr>
+    </w:lvl>
+    <w:lvl w:ilvl="4" w:tplc="04090019" w:tentative="1">
+      <w:start w:val="1"/>
+      <w:numFmt w:val="lowerLetter"/>
+      <w:lvlText w:val="%5."/>
+      <w:lvlJc w:val="left"/>
+      <w:pPr>
+        <w:ind w:left="3600" w:hanging="360"/>
+      </w:pPr>
+    </w:lvl>
+    <w:lvl w:ilvl="5" w:tplc="0409001B" w:tentative="1">
+      <w:start w:val="1"/>
+      <w:numFmt w:val="lowerRoman"/>
+      <w:lvlText w:val="%6."/>
+      <w:lvlJc w:val="right"/>
+      <w:pPr>
+        <w:ind w:left="4320" w:hanging="180"/>
+      </w:pPr>
+    </w:lvl>
+    <w:lvl w:ilvl="6" w:tplc="0409000F" w:tentative="1">
+      <w:start w:val="1"/>
+      <w:numFmt w:val="decimal"/>
+      <w:lvlText w:val="%7."/>
+      <w:lvlJc w:val="left"/>
+      <w:pPr>
+        <w:ind w:left="5040" w:hanging="360"/>
+      </w:pPr>
+    </w:lvl>
+    <w:lvl w:ilvl="7" w:tplc="04090019" w:tentative="1">
+      <w:start w:val="1"/>
+      <w:numFmt w:val="lowerLetter"/>
+      <w:lvlText w:val="%8."/>
+      <w:lvlJc w:val="left"/>
+      <w:pPr>
+        <w:ind w:left="5760" w:hanging="360"/>
+      </w:pPr>
+    </w:lvl>
+    <w:lvl w:ilvl="8" w:tplc="0409001B" w:tentative="1">
+      <w:start w:val="1"/>
+      <w:numFmt w:val="lowerRoman"/>
+      <w:lvlText w:val="%9."/>
+      <w:lvlJc w:val="right"/>
+      <w:pPr>
+        <w:ind w:left="6480" w:hanging="180"/>
+      </w:pPr>
+    </w:lvl>
+  </w:abstractNum>
+  <w:abstractNum w:abstractNumId="4" w15:restartNumberingAfterBreak="0">
+    <w:nsid w:val="46903B7B"/>
+    <w:multiLevelType w:val="hybridMultilevel"/>
+    <w:tmpl w:val="A352011A"/>
+    <w:lvl w:ilvl="0" w:tplc="04090001">
+      <w:start w:val="1"/>
+      <w:numFmt w:val="bullet"/>
+      <w:lvlText w:val=""/>
+      <w:lvlJc w:val="left"/>
+      <w:pPr>
+        <w:ind w:left="720" w:hanging="360"/>
+      </w:pPr>
+      <w:rPr>
+        <w:rFonts w:ascii="Symbol" w:hAnsi="Symbol" w:hint="default"/>
+      </w:rPr>
+    </w:lvl>
+    <w:lvl w:ilvl="1" w:tplc="04090019" w:tentative="1">
+      <w:start w:val="1"/>
+      <w:numFmt w:val="lowerLetter"/>
+      <w:lvlText w:val="%2."/>
+      <w:lvlJc w:val="left"/>
+      <w:pPr>
+        <w:ind w:left="1440" w:hanging="360"/>
+      </w:pPr>
+    </w:lvl>
+    <w:lvl w:ilvl="2" w:tplc="0409001B" w:tentative="1">
+      <w:start w:val="1"/>
+      <w:numFmt w:val="lowerRoman"/>
+      <w:lvlText w:val="%3."/>
+      <w:lvlJc w:val="right"/>
+      <w:pPr>
+        <w:ind w:left="2160" w:hanging="180"/>
+      </w:pPr>
+    </w:lvl>
+    <w:lvl w:ilvl="3" w:tplc="0409000F" w:tentative="1">
+      <w:start w:val="1"/>
+      <w:numFmt w:val="decimal"/>
+      <w:lvlText w:val="%4."/>
+      <w:lvlJc w:val="left"/>
+      <w:pPr>
+        <w:ind w:left="2880" w:hanging="360"/>
+      </w:pPr>
+    </w:lvl>
+    <w:lvl w:ilvl="4" w:tplc="04090019" w:tentative="1">
+      <w:start w:val="1"/>
+      <w:numFmt w:val="lowerLetter"/>
+      <w:lvlText w:val="%5."/>
+      <w:lvlJc w:val="left"/>
+      <w:pPr>
+        <w:ind w:left="3600" w:hanging="360"/>
+      </w:pPr>
+    </w:lvl>
+    <w:lvl w:ilvl="5" w:tplc="0409001B" w:tentative="1">
+      <w:start w:val="1"/>
+      <w:numFmt w:val="lowerRoman"/>
+      <w:lvlText w:val="%6."/>
+      <w:lvlJc w:val="right"/>
+      <w:pPr>
+        <w:ind w:left="4320" w:hanging="180"/>
+      </w:pPr>
+    </w:lvl>
+    <w:lvl w:ilvl="6" w:tplc="0409000F" w:tentative="1">
+      <w:start w:val="1"/>
+      <w:numFmt w:val="decimal"/>
+      <w:lvlText w:val="%7."/>
+      <w:lvlJc w:val="left"/>
+      <w:pPr>
+        <w:ind w:left="5040" w:hanging="360"/>
+      </w:pPr>
+    </w:lvl>
+    <w:lvl w:ilvl="7" w:tplc="04090019" w:tentative="1">
+      <w:start w:val="1"/>
+      <w:numFmt w:val="lowerLetter"/>
+      <w:lvlText w:val="%8."/>
+      <w:lvlJc w:val="left"/>
+      <w:pPr>
+        <w:ind w:left="5760" w:hanging="360"/>
+      </w:pPr>
+    </w:lvl>
+    <w:lvl w:ilvl="8" w:tplc="0409001B" w:tentative="1">
+      <w:start w:val="1"/>
+      <w:numFmt w:val="lowerRoman"/>
+      <w:lvlText w:val="%9."/>
+      <w:lvlJc w:val="right"/>
+      <w:pPr>
+        <w:ind w:left="6480" w:hanging="180"/>
+      </w:pPr>
+    </w:lvl>
+  </w:abstractNum>
+  <w:abstractNum w:abstractNumId="5" w15:restartNumberingAfterBreak="0">
+    <w:nsid w:val="476D6951"/>
+    <w:multiLevelType w:val="hybridMultilevel"/>
+    <w:tmpl w:val="C2BC3AEC"/>
+    <w:lvl w:ilvl="0" w:tplc="04090001">
+      <w:start w:val="1"/>
+      <w:numFmt w:val="bullet"/>
+      <w:lvlText w:val=""/>
+      <w:lvlJc w:val="left"/>
+      <w:pPr>
+        <w:ind w:left="720" w:hanging="360"/>
+      </w:pPr>
+      <w:rPr>
+        <w:rFonts w:ascii="Symbol" w:hAnsi="Symbol" w:hint="default"/>
+      </w:rPr>
+    </w:lvl>
+    <w:lvl w:ilvl="1" w:tplc="04090019" w:tentative="1">
+      <w:start w:val="1"/>
+      <w:numFmt w:val="lowerLetter"/>
+      <w:lvlText w:val="%2."/>
+      <w:lvlJc w:val="left"/>
+      <w:pPr>
+        <w:ind w:left="1440" w:hanging="360"/>
+      </w:pPr>
+    </w:lvl>
+    <w:lvl w:ilvl="2" w:tplc="0409001B" w:tentative="1">
+      <w:start w:val="1"/>
+      <w:numFmt w:val="lowerRoman"/>
+      <w:lvlText w:val="%3."/>
+      <w:lvlJc w:val="right"/>
+      <w:pPr>
+        <w:ind w:left="2160" w:hanging="180"/>
+      </w:pPr>
+    </w:lvl>
+    <w:lvl w:ilvl="3" w:tplc="0409000F" w:tentative="1">
+      <w:start w:val="1"/>
+      <w:numFmt w:val="decimal"/>
+      <w:lvlText w:val="%4."/>
+      <w:lvlJc w:val="left"/>
+      <w:pPr>
+        <w:ind w:left="2880" w:hanging="360"/>
+      </w:pPr>
+    </w:lvl>
+    <w:lvl w:ilvl="4" w:tplc="04090019" w:tentative="1">
+      <w:start w:val="1"/>
+      <w:numFmt w:val="lowerLetter"/>
+      <w:lvlText w:val="%5."/>
+      <w:lvlJc w:val="left"/>
+      <w:pPr>
+        <w:ind w:left="3600" w:hanging="360"/>
+      </w:pPr>
+    </w:lvl>
+    <w:lvl w:ilvl="5" w:tplc="0409001B" w:tentative="1">
+      <w:start w:val="1"/>
+      <w:numFmt w:val="lowerRoman"/>
+      <w:lvlText w:val="%6."/>
+      <w:lvlJc w:val="right"/>
+      <w:pPr>
+        <w:ind w:left="4320" w:hanging="180"/>
+      </w:pPr>
+    </w:lvl>
+    <w:lvl w:ilvl="6" w:tplc="0409000F" w:tentative="1">
+      <w:start w:val="1"/>
+      <w:numFmt w:val="decimal"/>
+      <w:lvlText w:val="%7."/>
+      <w:lvlJc w:val="left"/>
+      <w:pPr>
+        <w:ind w:left="5040" w:hanging="360"/>
+      </w:pPr>
+    </w:lvl>
+    <w:lvl w:ilvl="7" w:tplc="04090019" w:tentative="1">
+      <w:start w:val="1"/>
+      <w:numFmt w:val="lowerLetter"/>
+      <w:lvlText w:val="%8."/>
+      <w:lvlJc w:val="left"/>
+      <w:pPr>
+        <w:ind w:left="5760" w:hanging="360"/>
+      </w:pPr>
+    </w:lvl>
+    <w:lvl w:ilvl="8" w:tplc="0409001B" w:tentative="1">
+      <w:start w:val="1"/>
+      <w:numFmt w:val="lowerRoman"/>
+      <w:lvlText w:val="%9."/>
+      <w:lvlJc w:val="right"/>
+      <w:pPr>
+        <w:ind w:left="6480" w:hanging="180"/>
+      </w:pPr>
+    </w:lvl>
+  </w:abstractNum>
+  <w:abstractNum w:abstractNumId="6" w15:restartNumberingAfterBreak="0">
+    <w:nsid w:val="492D00B0"/>
+    <w:multiLevelType w:val="hybridMultilevel"/>
+    <w:tmpl w:val="1C08CC3A"/>
+    <w:lvl w:ilvl="0" w:tplc="04090001">
+      <w:start w:val="1"/>
+      <w:numFmt w:val="bullet"/>
+      <w:lvlText w:val=""/>
+      <w:lvlJc w:val="left"/>
+      <w:pPr>
+        <w:ind w:left="1440" w:hanging="360"/>
+      </w:pPr>
+      <w:rPr>
+        <w:rFonts w:ascii="Symbol" w:hAnsi="Symbol" w:hint="default"/>
+      </w:rPr>
+    </w:lvl>
+    <w:lvl w:ilvl="1" w:tplc="04090003" w:tentative="1">
+      <w:start w:val="1"/>
+      <w:numFmt w:val="bullet"/>
+      <w:lvlText w:val="o"/>
+      <w:lvlJc w:val="left"/>
+      <w:pPr>
+        <w:ind w:left="2160" w:hanging="360"/>
+      </w:pPr>
+      <w:rPr>
+        <w:rFonts w:ascii="Courier New" w:hAnsi="Courier New" w:cs="Courier New" w:hint="default"/>
+      </w:rPr>
+    </w:lvl>
+    <w:lvl w:ilvl="2" w:tplc="04090005" w:tentative="1">
+      <w:start w:val="1"/>
+      <w:numFmt w:val="bullet"/>
+      <w:lvlText w:val=""/>
+      <w:lvlJc w:val="left"/>
+      <w:pPr>
+        <w:ind w:left="2880" w:hanging="360"/>
+      </w:pPr>
+      <w:rPr>
+        <w:rFonts w:ascii="Wingdings" w:hAnsi="Wingdings" w:hint="default"/>
+      </w:rPr>
+    </w:lvl>
+    <w:lvl w:ilvl="3" w:tplc="04090001" w:tentative="1">
+      <w:start w:val="1"/>
+      <w:numFmt w:val="bullet"/>
+      <w:lvlText w:val=""/>
+      <w:lvlJc w:val="left"/>
+      <w:pPr>
+        <w:ind w:left="3600" w:hanging="360"/>
+      </w:pPr>
+      <w:rPr>
+        <w:rFonts w:ascii="Symbol" w:hAnsi="Symbol" w:hint="default"/>
+      </w:rPr>
+    </w:lvl>
+    <w:lvl w:ilvl="4" w:tplc="04090003" w:tentative="1">
+      <w:start w:val="1"/>
+      <w:numFmt w:val="bullet"/>
+      <w:lvlText w:val="o"/>
+      <w:lvlJc w:val="left"/>
+      <w:pPr>
+        <w:ind w:left="4320" w:hanging="360"/>
+      </w:pPr>
+      <w:rPr>
+        <w:rFonts w:ascii="Courier New" w:hAnsi="Courier New" w:cs="Courier New" w:hint="default"/>
+      </w:rPr>
+    </w:lvl>
+    <w:lvl w:ilvl="5" w:tplc="04090005" w:tentative="1">
+      <w:start w:val="1"/>
+      <w:numFmt w:val="bullet"/>
+      <w:lvlText w:val=""/>
+      <w:lvlJc w:val="left"/>
+      <w:pPr>
+        <w:ind w:left="5040" w:hanging="360"/>
+      </w:pPr>
+      <w:rPr>
+        <w:rFonts w:ascii="Wingdings" w:hAnsi="Wingdings" w:hint="default"/>
+      </w:rPr>
+    </w:lvl>
+    <w:lvl w:ilvl="6" w:tplc="04090001" w:tentative="1">
+      <w:start w:val="1"/>
+      <w:numFmt w:val="bullet"/>
+      <w:lvlText w:val=""/>
+      <w:lvlJc w:val="left"/>
+      <w:pPr>
+        <w:ind w:left="5760" w:hanging="360"/>
+      </w:pPr>
+      <w:rPr>
+        <w:rFonts w:ascii="Symbol" w:hAnsi="Symbol" w:hint="default"/>
+      </w:rPr>
+    </w:lvl>
+    <w:lvl w:ilvl="7" w:tplc="04090003" w:tentative="1">
+      <w:start w:val="1"/>
+      <w:numFmt w:val="bullet"/>
+      <w:lvlText w:val="o"/>
+      <w:lvlJc w:val="left"/>
+      <w:pPr>
+        <w:ind w:left="6480" w:hanging="360"/>
+      </w:pPr>
+      <w:rPr>
+        <w:rFonts w:ascii="Courier New" w:hAnsi="Courier New" w:cs="Courier New" w:hint="default"/>
+      </w:rPr>
+    </w:lvl>
+    <w:lvl w:ilvl="8" w:tplc="04090005" w:tentative="1">
+      <w:start w:val="1"/>
+      <w:numFmt w:val="bullet"/>
+      <w:lvlText w:val=""/>
+      <w:lvlJc w:val="left"/>
+      <w:pPr>
+        <w:ind w:left="7200" w:hanging="360"/>
+      </w:pPr>
+      <w:rPr>
+        <w:rFonts w:ascii="Wingdings" w:hAnsi="Wingdings" w:hint="default"/>
+      </w:rPr>
+    </w:lvl>
+  </w:abstractNum>
+  <w:abstractNum w:abstractNumId="7" w15:restartNumberingAfterBreak="0">
+    <w:nsid w:val="7C465964"/>
+    <w:multiLevelType w:val="multilevel"/>
+    <w:tmpl w:val="2DDEE46A"/>
+    <w:lvl w:ilvl="0">
+      <w:start w:val="1"/>
+      <w:numFmt w:val="bullet"/>
+      <w:lvlText w:val=""/>
+      <w:lvlJc w:val="left"/>
+      <w:pPr>
+        <w:tabs>
+          <w:tab w:val="num" w:pos="720"/>
+        </w:tabs>
+        <w:ind w:left="720" w:hanging="360"/>
+      </w:pPr>
+      <w:rPr>
+        <w:rFonts w:ascii="Symbol" w:hAnsi="Symbol" w:hint="default"/>
+        <w:sz w:val="20"/>
+      </w:rPr>
+    </w:lvl>
+    <w:lvl w:ilvl="1" w:tentative="1">
+      <w:start w:val="1"/>
+      <w:numFmt w:val="bullet"/>
+      <w:lvlText w:val=""/>
+      <w:lvlJc w:val="left"/>
+      <w:pPr>
+        <w:tabs>
+          <w:tab w:val="num" w:pos="1440"/>
+        </w:tabs>
+        <w:ind w:left="1440" w:hanging="360"/>
+      </w:pPr>
+      <w:rPr>
+        <w:rFonts w:ascii="Symbol" w:hAnsi="Symbol" w:hint="default"/>
+        <w:sz w:val="20"/>
+      </w:rPr>
+    </w:lvl>
+    <w:lvl w:ilvl="2" w:tentative="1">
+      <w:start w:val="1"/>
+      <w:numFmt w:val="bullet"/>
+      <w:lvlText w:val=""/>
+      <w:lvlJc w:val="left"/>
+      <w:pPr>
+        <w:tabs>
+          <w:tab w:val="num" w:pos="2160"/>
+        </w:tabs>
+        <w:ind w:left="2160" w:hanging="360"/>
+      </w:pPr>
+      <w:rPr>
+        <w:rFonts w:ascii="Symbol" w:hAnsi="Symbol" w:hint="default"/>
+        <w:sz w:val="20"/>
+      </w:rPr>
+    </w:lvl>
+    <w:lvl w:ilvl="3" w:tentative="1">
+      <w:start w:val="1"/>
+      <w:numFmt w:val="bullet"/>
+      <w:lvlText w:val=""/>
+      <w:lvlJc w:val="left"/>
+      <w:pPr>
+        <w:tabs>
+          <w:tab w:val="num" w:pos="2880"/>
+        </w:tabs>
+        <w:ind w:left="2880" w:hanging="360"/>
+      </w:pPr>
+      <w:rPr>
+        <w:rFonts w:ascii="Symbol" w:hAnsi="Symbol" w:hint="default"/>
+        <w:sz w:val="20"/>
+      </w:rPr>
+    </w:lvl>
+    <w:lvl w:ilvl="4" w:tentative="1">
+      <w:start w:val="1"/>
+      <w:numFmt w:val="bullet"/>
+      <w:lvlText w:val=""/>
+      <w:lvlJc w:val="left"/>
+      <w:pPr>
+        <w:tabs>
+          <w:tab w:val="num" w:pos="3600"/>
+        </w:tabs>
+        <w:ind w:left="3600" w:hanging="360"/>
+      </w:pPr>
+      <w:rPr>
+        <w:rFonts w:ascii="Symbol" w:hAnsi="Symbol" w:hint="default"/>
+        <w:sz w:val="20"/>
+      </w:rPr>
+    </w:lvl>
+    <w:lvl w:ilvl="5" w:tentative="1">
+      <w:start w:val="1"/>
+      <w:numFmt w:val="bullet"/>
+      <w:lvlText w:val=""/>
+      <w:lvlJc w:val="left"/>
+      <w:pPr>
+        <w:tabs>
+          <w:tab w:val="num" w:pos="4320"/>
+        </w:tabs>
+        <w:ind w:left="4320" w:hanging="360"/>
+      </w:pPr>
+      <w:rPr>
+        <w:rFonts w:ascii="Symbol" w:hAnsi="Symbol" w:hint="default"/>
+        <w:sz w:val="20"/>
+      </w:rPr>
+    </w:lvl>
+    <w:lvl w:ilvl="6" w:tentative="1">
+      <w:start w:val="1"/>
+      <w:numFmt w:val="bullet"/>
+      <w:lvlText w:val=""/>
+      <w:lvlJc w:val="left"/>
+      <w:pPr>
+        <w:tabs>
+          <w:tab w:val="num" w:pos="5040"/>
+        </w:tabs>
+        <w:ind w:left="5040" w:hanging="360"/>
+      </w:pPr>
+      <w:rPr>
+        <w:rFonts w:ascii="Symbol" w:hAnsi="Symbol" w:hint="default"/>
+        <w:sz w:val="20"/>
+      </w:rPr>
+    </w:lvl>
+    <w:lvl w:ilvl="7" w:tentative="1">
+      <w:start w:val="1"/>
+      <w:numFmt w:val="bullet"/>
+      <w:lvlText w:val=""/>
+      <w:lvlJc w:val="left"/>
+      <w:pPr>
+        <w:tabs>
+          <w:tab w:val="num" w:pos="5760"/>
+        </w:tabs>
+        <w:ind w:left="5760" w:hanging="360"/>
+      </w:pPr>
+      <w:rPr>
+        <w:rFonts w:ascii="Symbol" w:hAnsi="Symbol" w:hint="default"/>
+        <w:sz w:val="20"/>
+      </w:rPr>
+    </w:lvl>
+    <w:lvl w:ilvl="8" w:tentative="1">
+      <w:start w:val="1"/>
+      <w:numFmt w:val="bullet"/>
+      <w:lvlText w:val=""/>
+      <w:lvlJc w:val="left"/>
+      <w:pPr>
+        <w:tabs>
+          <w:tab w:val="num" w:pos="6480"/>
+        </w:tabs>
+        <w:ind w:left="6480" w:hanging="360"/>
+      </w:pPr>
+      <w:rPr>
+        <w:rFonts w:ascii="Symbol" w:hAnsi="Symbol" w:hint="default"/>
+        <w:sz w:val="20"/>
+      </w:rPr>
+    </w:lvl>
+  </w:abstractNum>
+  <w:abstractNum w:abstractNumId="8" w15:restartNumberingAfterBreak="0">
+    <w:nsid w:val="7D724CB9"/>
+    <w:multiLevelType w:val="hybridMultilevel"/>
+    <w:tmpl w:val="FFEE104A"/>
+    <w:lvl w:ilvl="0" w:tplc="04090001">
+      <w:start w:val="1"/>
+      <w:numFmt w:val="bullet"/>
+      <w:lvlText w:val=""/>
+      <w:lvlJc w:val="left"/>
+      <w:pPr>
+        <w:ind w:left="720" w:hanging="360"/>
+      </w:pPr>
+      <w:rPr>
+        <w:rFonts w:ascii="Symbol" w:hAnsi="Symbol" w:hint="default"/>
+      </w:rPr>
+    </w:lvl>
+    <w:lvl w:ilvl="1" w:tplc="04090003" w:tentative="1">
+      <w:start w:val="1"/>
+      <w:numFmt w:val="bullet"/>
+      <w:lvlText w:val="o"/>
+      <w:lvlJc w:val="left"/>
+      <w:pPr>
+        <w:ind w:left="1440" w:hanging="360"/>
+      </w:pPr>
+      <w:rPr>
+        <w:rFonts w:ascii="Courier New" w:hAnsi="Courier New" w:cs="Courier New" w:hint="default"/>
+      </w:rPr>
+    </w:lvl>
+    <w:lvl w:ilvl="2" w:tplc="04090005" w:tentative="1">
+      <w:start w:val="1"/>
+      <w:numFmt w:val="bullet"/>
+      <w:lvlText w:val=""/>
+      <w:lvlJc w:val="left"/>
+      <w:pPr>
+        <w:ind w:left="2160" w:hanging="360"/>
+      </w:pPr>
+      <w:rPr>
+        <w:rFonts w:ascii="Wingdings" w:hAnsi="Wingdings" w:hint="default"/>
+      </w:rPr>
+    </w:lvl>
+    <w:lvl w:ilvl="3" w:tplc="04090001" w:tentative="1">
+      <w:start w:val="1"/>
+      <w:numFmt w:val="bullet"/>
+      <w:lvlText w:val=""/>
+      <w:lvlJc w:val="left"/>
+      <w:pPr>
+        <w:ind w:left="2880" w:hanging="360"/>
+      </w:pPr>
+      <w:rPr>
+        <w:rFonts w:ascii="Symbol" w:hAnsi="Symbol" w:hint="default"/>
+      </w:rPr>
+    </w:lvl>
+    <w:lvl w:ilvl="4" w:tplc="04090003" w:tentative="1">
+      <w:start w:val="1"/>
+      <w:numFmt w:val="bullet"/>
+      <w:lvlText w:val="o"/>
+      <w:lvlJc w:val="left"/>
+      <w:pPr>
+        <w:ind w:left="3600" w:hanging="360"/>
+      </w:pPr>
+      <w:rPr>
+        <w:rFonts w:ascii="Courier New" w:hAnsi="Courier New" w:cs="Courier New" w:hint="default"/>
+      </w:rPr>
+    </w:lvl>
+    <w:lvl w:ilvl="5" w:tplc="04090005" w:tentative="1">
+      <w:start w:val="1"/>
+      <w:numFmt w:val="bullet"/>
+      <w:lvlText w:val=""/>
+      <w:lvlJc w:val="left"/>
+      <w:pPr>
+        <w:ind w:left="4320" w:hanging="360"/>
+      </w:pPr>
+      <w:rPr>
+        <w:rFonts w:ascii="Wingdings" w:hAnsi="Wingdings" w:hint="default"/>
+      </w:rPr>
+    </w:lvl>
+    <w:lvl w:ilvl="6" w:tplc="04090001" w:tentative="1">
+      <w:start w:val="1"/>
+      <w:numFmt w:val="bullet"/>
+      <w:lvlText w:val=""/>
+      <w:lvlJc w:val="left"/>
+      <w:pPr>
+        <w:ind w:left="5040" w:hanging="360"/>
+      </w:pPr>
+      <w:rPr>
+        <w:rFonts w:ascii="Symbol" w:hAnsi="Symbol" w:hint="default"/>
+      </w:rPr>
+    </w:lvl>
+    <w:lvl w:ilvl="7" w:tplc="04090003" w:tentative="1">
+      <w:start w:val="1"/>
+      <w:numFmt w:val="bullet"/>
+      <w:lvlText w:val="o"/>
+      <w:lvlJc w:val="left"/>
+      <w:pPr>
+        <w:ind w:left="5760" w:hanging="360"/>
+      </w:pPr>
+      <w:rPr>
+        <w:rFonts w:ascii="Courier New" w:hAnsi="Courier New" w:cs="Courier New" w:hint="default"/>
+      </w:rPr>
+    </w:lvl>
+    <w:lvl w:ilvl="8" w:tplc="04090005" w:tentative="1">
+      <w:start w:val="1"/>
+      <w:numFmt w:val="bullet"/>
+      <w:lvlText w:val=""/>
+      <w:lvlJc w:val="left"/>
+      <w:pPr>
+        <w:ind w:left="6480" w:hanging="360"/>
+      </w:pPr>
+      <w:rPr>
+        <w:rFonts w:ascii="Wingdings" w:hAnsi="Wingdings" w:hint="default"/>
+      </w:rPr>
+    </w:lvl>
+  </w:abstractNum>
+  <w:num w:numId="1" w16cid:durableId="564997493">
+    <w:abstractNumId w:val="0"/>
+  </w:num>
+  <w:num w:numId="2" w16cid:durableId="1585455201">
+    <w:abstractNumId w:val="5"/>
+  </w:num>
+  <w:num w:numId="3" w16cid:durableId="1779251218">
+    <w:abstractNumId w:val="4"/>
+  </w:num>
+  <w:num w:numId="4" w16cid:durableId="1195924606">
+    <w:abstractNumId w:val="3"/>
+  </w:num>
+  <w:num w:numId="5" w16cid:durableId="638532931">
+    <w:abstractNumId w:val="7"/>
+  </w:num>
+  <w:num w:numId="6" w16cid:durableId="1424300306">
+    <w:abstractNumId w:val="2"/>
+  </w:num>
+  <w:num w:numId="7" w16cid:durableId="272175185">
+    <w:abstractNumId w:val="1"/>
+  </w:num>
+  <w:num w:numId="8" w16cid:durableId="811406558">
+    <w:abstractNumId w:val="6"/>
+  </w:num>
+  <w:num w:numId="9" w16cid:durableId="297608697">
+    <w:abstractNumId w:val="8"/>
+  </w:num>
+</w:numbering>
 </file>
 
 <file path=word/styles.xml><?xml version="1.0" encoding="utf-8"?>
@@ -758,6 +2731,77 @@
     <w:semiHidden/>
     <w:unhideWhenUsed/>
   </w:style>
+  <w:style w:type="paragraph" w:styleId="ListParagraph">
+    <w:name w:val="List Paragraph"/>
+    <w:basedOn w:val="Normal"/>
+    <w:uiPriority w:val="34"/>
+    <w:qFormat/>
+    <w:rsid w:val="0032402B"/>
+    <w:pPr>
+      <w:ind w:left="720"/>
+      <w:contextualSpacing/>
+    </w:pPr>
+  </w:style>
+  <w:style w:type="paragraph" w:styleId="NormalWeb">
+    <w:name w:val="Normal (Web)"/>
+    <w:basedOn w:val="Normal"/>
+    <w:uiPriority w:val="99"/>
+    <w:semiHidden/>
+    <w:unhideWhenUsed/>
+    <w:rsid w:val="00D95A44"/>
+    <w:pPr>
+      <w:spacing w:before="100" w:beforeAutospacing="1" w:after="100" w:afterAutospacing="1" w:line="240" w:lineRule="auto"/>
+    </w:pPr>
+    <w:rPr>
+      <w:rFonts w:ascii="Times New Roman" w:eastAsia="Times New Roman" w:hAnsi="Times New Roman" w:cs="Times New Roman"/>
+      <w:sz w:val="24"/>
+      <w:szCs w:val="24"/>
+    </w:rPr>
+  </w:style>
+  <w:style w:type="paragraph" w:styleId="Header">
+    <w:name w:val="header"/>
+    <w:basedOn w:val="Normal"/>
+    <w:link w:val="HeaderChar"/>
+    <w:uiPriority w:val="99"/>
+    <w:unhideWhenUsed/>
+    <w:rsid w:val="00D95A44"/>
+    <w:pPr>
+      <w:tabs>
+        <w:tab w:val="center" w:pos="4680"/>
+        <w:tab w:val="right" w:pos="9360"/>
+      </w:tabs>
+      <w:spacing w:after="0" w:line="240" w:lineRule="auto"/>
+    </w:pPr>
+  </w:style>
+  <w:style w:type="character" w:customStyle="1" w:styleId="HeaderChar">
+    <w:name w:val="Header Char"/>
+    <w:basedOn w:val="DefaultParagraphFont"/>
+    <w:link w:val="Header"/>
+    <w:uiPriority w:val="99"/>
+    <w:rsid w:val="00D95A44"/>
+  </w:style>
+  <w:style w:type="paragraph" w:styleId="Footer">
+    <w:name w:val="footer"/>
+    <w:basedOn w:val="Normal"/>
+    <w:link w:val="FooterChar"/>
+    <w:uiPriority w:val="99"/>
+    <w:unhideWhenUsed/>
+    <w:rsid w:val="00D95A44"/>
+    <w:pPr>
+      <w:tabs>
+        <w:tab w:val="center" w:pos="4680"/>
+        <w:tab w:val="right" w:pos="9360"/>
+      </w:tabs>
+      <w:spacing w:after="0" w:line="240" w:lineRule="auto"/>
+    </w:pPr>
+  </w:style>
+  <w:style w:type="character" w:customStyle="1" w:styleId="FooterChar">
+    <w:name w:val="Footer Char"/>
+    <w:basedOn w:val="DefaultParagraphFont"/>
+    <w:link w:val="Footer"/>
+    <w:uiPriority w:val="99"/>
+    <w:rsid w:val="00D95A44"/>
+  </w:style>
 </w:styles>
 </file>
 

</xml_diff>